<commit_message>
Browse Gamen napit yms pientä muuta sähläystä siellä
</commit_message>
<xml_diff>
--- a/Peliverkkokauppa/Assets/MIKÄ EI TOIMI.docx
+++ b/Peliverkkokauppa/Assets/MIKÄ EI TOIMI.docx
@@ -62,35 +62,58 @@
       <w:proofErr w:type="spellEnd"/>
     </w:p>
     <w:p>
-      <w:r>
+      <w:pPr>
+        <w:rPr>
+          <w:strike/>
+        </w:rPr>
+      </w:pPr>
+      <w:r>
+        <w:rPr>
+          <w:strike/>
+        </w:rPr>
         <w:t xml:space="preserve">-Pelit </w:t>
       </w:r>
       <w:proofErr w:type="spellStart"/>
       <w:r>
+        <w:rPr>
+          <w:strike/>
+        </w:rPr>
         <w:t>Browse</w:t>
       </w:r>
       <w:proofErr w:type="spellEnd"/>
       <w:r>
+        <w:rPr>
+          <w:strike/>
+        </w:rPr>
         <w:t xml:space="preserve"> </w:t>
       </w:r>
       <w:proofErr w:type="spellStart"/>
       <w:r>
+        <w:rPr>
+          <w:strike/>
+        </w:rPr>
         <w:t>Games</w:t>
       </w:r>
       <w:proofErr w:type="spellEnd"/>
       <w:r>
+        <w:rPr>
+          <w:strike/>
+        </w:rPr>
         <w:t xml:space="preserve"> listassa</w:t>
       </w:r>
       <w:r>
+        <w:rPr>
+          <w:strike/>
+        </w:rPr>
         <w:t xml:space="preserve"> kaatuu</w:t>
       </w:r>
     </w:p>
     <w:p>
-      <w:r>
-        <w:t>-järjestää kuvauksen mukaan</w:t>
-      </w:r>
-    </w:p>
-    <w:p>
+      <w:pPr>
+        <w:rPr>
+          <w:strike/>
+        </w:rPr>
+      </w:pPr>
       <w:r>
         <w:t>-Pelin nimi ei näy</w:t>
       </w:r>
@@ -106,8 +129,13 @@
     <w:p/>
     <w:p>
       <w:r>
-        <w:t>-Vaihda Tietoja ei toimi</w:t>
-      </w:r>
+        <w:t xml:space="preserve">-Näyttää </w:t>
+      </w:r>
+      <w:proofErr w:type="spellStart"/>
+      <w:r>
+        <w:t>hirveeltä</w:t>
+      </w:r>
+      <w:proofErr w:type="spellEnd"/>
     </w:p>
     <w:p/>
     <w:p/>
@@ -167,7 +195,10 @@
       </w:r>
       <w:proofErr w:type="spellEnd"/>
       <w:r>
-        <w:t xml:space="preserve"> ei toimi</w:t>
+        <w:t xml:space="preserve"> ei </w:t>
+      </w:r>
+      <w:r>
+        <w:t>kirjaa sisään</w:t>
       </w:r>
     </w:p>
     <w:p/>
@@ -240,11 +271,73 @@
     <w:p>
       <w:pPr>
         <w:pStyle w:val="Heading1"/>
-      </w:pPr>
-      <w:proofErr w:type="spellStart"/>
-      <w:r>
+        <w:rPr>
+          <w:lang w:val="en-US"/>
+        </w:rPr>
+      </w:pPr>
+      <w:r>
+        <w:rPr>
+          <w:lang w:val="en-US"/>
+        </w:rPr>
         <w:lastRenderedPageBreak/>
-        <w:t>Employee</w:t>
+        <w:t>Employee Profile</w:t>
+      </w:r>
+    </w:p>
+    <w:p>
+      <w:pPr>
+        <w:rPr>
+          <w:lang w:val="en-US"/>
+        </w:rPr>
+      </w:pPr>
+    </w:p>
+    <w:p>
+      <w:pPr>
+        <w:rPr>
+          <w:lang w:val="en-US"/>
+        </w:rPr>
+      </w:pPr>
+      <w:r>
+        <w:rPr>
+          <w:lang w:val="en-US"/>
+        </w:rPr>
+        <w:t>-</w:t>
+      </w:r>
+      <w:r>
+        <w:rPr>
+          <w:lang w:val="en-US"/>
+        </w:rPr>
+        <w:t xml:space="preserve">Create User </w:t>
+      </w:r>
+      <w:proofErr w:type="spellStart"/>
+      <w:r>
+        <w:rPr>
+          <w:lang w:val="en-US"/>
+        </w:rPr>
+        <w:t>menee</w:t>
+      </w:r>
+      <w:proofErr w:type="spellEnd"/>
+      <w:r>
+        <w:rPr>
+          <w:lang w:val="en-US"/>
+        </w:rPr>
+        <w:t xml:space="preserve"> Create Developer </w:t>
+      </w:r>
+      <w:proofErr w:type="spellStart"/>
+      <w:r>
+        <w:rPr>
+          <w:lang w:val="en-US"/>
+        </w:rPr>
+        <w:t>sivuun</w:t>
+      </w:r>
+      <w:proofErr w:type="spellEnd"/>
+    </w:p>
+    <w:p>
+      <w:r>
+        <w:t>-</w:t>
+      </w:r>
+      <w:proofErr w:type="spellStart"/>
+      <w:r>
+        <w:t>Create</w:t>
       </w:r>
       <w:proofErr w:type="spellEnd"/>
       <w:r>
@@ -252,66 +345,6 @@
       </w:r>
       <w:proofErr w:type="spellStart"/>
       <w:r>
-        <w:t>Profile</w:t>
-      </w:r>
-      <w:proofErr w:type="spellEnd"/>
-    </w:p>
-    <w:p/>
-    <w:p>
-      <w:pPr>
-        <w:rPr>
-          <w:lang w:val="en-US"/>
-        </w:rPr>
-      </w:pPr>
-      <w:r>
-        <w:rPr>
-          <w:lang w:val="en-US"/>
-        </w:rPr>
-        <w:t>-</w:t>
-      </w:r>
-      <w:r>
-        <w:rPr>
-          <w:lang w:val="en-US"/>
-        </w:rPr>
-        <w:t xml:space="preserve">Create User </w:t>
-      </w:r>
-      <w:proofErr w:type="spellStart"/>
-      <w:r>
-        <w:rPr>
-          <w:lang w:val="en-US"/>
-        </w:rPr>
-        <w:t>menee</w:t>
-      </w:r>
-      <w:proofErr w:type="spellEnd"/>
-      <w:r>
-        <w:rPr>
-          <w:lang w:val="en-US"/>
-        </w:rPr>
-        <w:t xml:space="preserve"> Create Developer </w:t>
-      </w:r>
-      <w:proofErr w:type="spellStart"/>
-      <w:r>
-        <w:rPr>
-          <w:lang w:val="en-US"/>
-        </w:rPr>
-        <w:t>sivuun</w:t>
-      </w:r>
-      <w:proofErr w:type="spellEnd"/>
-    </w:p>
-    <w:p>
-      <w:r>
-        <w:t>-</w:t>
-      </w:r>
-      <w:proofErr w:type="spellStart"/>
-      <w:r>
-        <w:t>Create</w:t>
-      </w:r>
-      <w:proofErr w:type="spellEnd"/>
-      <w:r>
-        <w:t xml:space="preserve"> </w:t>
-      </w:r>
-      <w:proofErr w:type="spellStart"/>
-      <w:r>
         <w:t>Game</w:t>
       </w:r>
       <w:proofErr w:type="spellEnd"/>
@@ -328,217 +361,6 @@
       <w:proofErr w:type="spellEnd"/>
       <w:r>
         <w:t>, eikä luo peliä</w:t>
-      </w:r>
-    </w:p>
-    <w:p>
-      <w:pPr>
-        <w:rPr>
-          <w:lang w:val="en-US"/>
-        </w:rPr>
-      </w:pPr>
-      <w:r>
-        <w:rPr>
-          <w:lang w:val="en-US"/>
-        </w:rPr>
-        <w:t xml:space="preserve">-Manage User </w:t>
-      </w:r>
-      <w:proofErr w:type="spellStart"/>
-      <w:r>
-        <w:rPr>
-          <w:lang w:val="en-US"/>
-        </w:rPr>
-        <w:t>menee</w:t>
-      </w:r>
-      <w:proofErr w:type="spellEnd"/>
-      <w:r>
-        <w:rPr>
-          <w:lang w:val="en-US"/>
-        </w:rPr>
-        <w:t xml:space="preserve"> Browse </w:t>
-      </w:r>
-      <w:proofErr w:type="spellStart"/>
-      <w:r>
-        <w:rPr>
-          <w:lang w:val="en-US"/>
-        </w:rPr>
-        <w:t>Gamesiin</w:t>
-      </w:r>
-      <w:proofErr w:type="spellEnd"/>
-    </w:p>
-    <w:p>
-      <w:r>
-        <w:t>-</w:t>
-      </w:r>
-      <w:proofErr w:type="spellStart"/>
-      <w:r>
-        <w:t>Newsletter</w:t>
-      </w:r>
-      <w:proofErr w:type="spellEnd"/>
-      <w:r>
-        <w:t xml:space="preserve"> menee </w:t>
-      </w:r>
-      <w:proofErr w:type="spellStart"/>
-      <w:r>
-        <w:t>newsletter</w:t>
-      </w:r>
-      <w:proofErr w:type="spellEnd"/>
-      <w:r>
-        <w:t xml:space="preserve"> sivulle eikä luo uutta</w:t>
-      </w:r>
-    </w:p>
-    <w:p>
-      <w:r>
-        <w:t>-</w:t>
-      </w:r>
-      <w:proofErr w:type="spellStart"/>
-      <w:r>
-        <w:t>Manage</w:t>
-      </w:r>
-      <w:proofErr w:type="spellEnd"/>
-      <w:r>
-        <w:t xml:space="preserve"> User ei toimi.</w:t>
-      </w:r>
-    </w:p>
-    <w:p/>
-    <w:p>
-      <w:pPr>
-        <w:pStyle w:val="Heading1"/>
-        <w:rPr>
-          <w:lang w:val="en-US"/>
-        </w:rPr>
-      </w:pPr>
-      <w:r>
-        <w:rPr>
-          <w:lang w:val="en-US"/>
-        </w:rPr>
-        <w:t>Newsletter</w:t>
-      </w:r>
-    </w:p>
-    <w:p>
-      <w:pPr>
-        <w:rPr>
-          <w:lang w:val="en-US"/>
-        </w:rPr>
-      </w:pPr>
-    </w:p>
-    <w:p>
-      <w:pPr>
-        <w:rPr>
-          <w:lang w:val="en-US"/>
-        </w:rPr>
-      </w:pPr>
-      <w:r>
-        <w:rPr>
-          <w:lang w:val="en-US"/>
-        </w:rPr>
-        <w:t>-</w:t>
-      </w:r>
-      <w:proofErr w:type="spellStart"/>
-      <w:r>
-        <w:rPr>
-          <w:lang w:val="en-US"/>
-        </w:rPr>
-        <w:t>menee</w:t>
-      </w:r>
-      <w:proofErr w:type="spellEnd"/>
-      <w:r>
-        <w:rPr>
-          <w:lang w:val="en-US"/>
-        </w:rPr>
-        <w:t xml:space="preserve"> </w:t>
-      </w:r>
-      <w:proofErr w:type="spellStart"/>
-      <w:r>
-        <w:rPr>
-          <w:lang w:val="en-US"/>
-        </w:rPr>
-        <w:t>eikirjautuneelle</w:t>
-      </w:r>
-      <w:proofErr w:type="spellEnd"/>
-      <w:r>
-        <w:rPr>
-          <w:lang w:val="en-US"/>
-        </w:rPr>
-        <w:t xml:space="preserve"> </w:t>
-      </w:r>
-      <w:proofErr w:type="spellStart"/>
-      <w:r>
-        <w:rPr>
-          <w:lang w:val="en-US"/>
-        </w:rPr>
-        <w:t>profiiliin</w:t>
-      </w:r>
-      <w:proofErr w:type="spellEnd"/>
-      <w:r>
-        <w:rPr>
-          <w:lang w:val="en-US"/>
-        </w:rPr>
-        <w:t xml:space="preserve"> </w:t>
-      </w:r>
-      <w:proofErr w:type="spellStart"/>
-      <w:r>
-        <w:rPr>
-          <w:lang w:val="en-US"/>
-        </w:rPr>
-        <w:t>mennessä</w:t>
-      </w:r>
-      <w:proofErr w:type="spellEnd"/>
-    </w:p>
-    <w:p>
-      <w:pPr>
-        <w:rPr>
-          <w:lang w:val="en-US"/>
-        </w:rPr>
-      </w:pPr>
-    </w:p>
-    <w:p>
-      <w:pPr>
-        <w:pStyle w:val="Heading1"/>
-        <w:rPr>
-          <w:lang w:val="en-US"/>
-        </w:rPr>
-      </w:pPr>
-      <w:proofErr w:type="spellStart"/>
-      <w:r>
-        <w:rPr>
-          <w:lang w:val="en-US"/>
-        </w:rPr>
-        <w:t>Yleistä</w:t>
-      </w:r>
-      <w:proofErr w:type="spellEnd"/>
-      <w:r>
-        <w:rPr>
-          <w:lang w:val="en-US"/>
-        </w:rPr>
-        <w:t xml:space="preserve"> </w:t>
-      </w:r>
-      <w:proofErr w:type="spellStart"/>
-      <w:r>
-        <w:rPr>
-          <w:lang w:val="en-US"/>
-        </w:rPr>
-        <w:t>Bugia</w:t>
-      </w:r>
-      <w:proofErr w:type="spellEnd"/>
-    </w:p>
-    <w:p>
-      <w:pPr>
-        <w:rPr>
-          <w:lang w:val="en-US"/>
-        </w:rPr>
-      </w:pPr>
-    </w:p>
-    <w:p>
-      <w:pPr>
-        <w:rPr>
-          <w:lang w:val="en-US"/>
-        </w:rPr>
-      </w:pPr>
-      <w:r>
-        <w:rPr>
-          <w:lang w:val="en-US"/>
-        </w:rPr>
-        <w:t>-kaatuilee</w:t>
       </w:r>
       <w:bookmarkStart w:id="0" w:name="_GoBack"/>
       <w:bookmarkEnd w:id="0"/>
@@ -546,24 +368,103 @@
     <w:p>
       <w:pPr>
         <w:rPr>
-          <w:lang w:val="en-US"/>
-        </w:rPr>
-      </w:pPr>
-    </w:p>
-    <w:p>
-      <w:pPr>
-        <w:rPr>
-          <w:lang w:val="en-US"/>
-        </w:rPr>
-      </w:pPr>
-    </w:p>
-    <w:p>
-      <w:pPr>
-        <w:rPr>
-          <w:lang w:val="en-US"/>
-        </w:rPr>
-      </w:pPr>
-    </w:p>
+          <w:strike/>
+        </w:rPr>
+      </w:pPr>
+      <w:r>
+        <w:rPr>
+          <w:strike/>
+        </w:rPr>
+        <w:t>-</w:t>
+      </w:r>
+      <w:proofErr w:type="spellStart"/>
+      <w:r>
+        <w:rPr>
+          <w:strike/>
+        </w:rPr>
+        <w:t>Newsletter</w:t>
+      </w:r>
+      <w:proofErr w:type="spellEnd"/>
+      <w:r>
+        <w:rPr>
+          <w:strike/>
+        </w:rPr>
+        <w:t xml:space="preserve"> menee </w:t>
+      </w:r>
+      <w:proofErr w:type="spellStart"/>
+      <w:r>
+        <w:rPr>
+          <w:strike/>
+        </w:rPr>
+        <w:t>newsletter</w:t>
+      </w:r>
+      <w:proofErr w:type="spellEnd"/>
+      <w:r>
+        <w:rPr>
+          <w:strike/>
+        </w:rPr>
+        <w:t xml:space="preserve"> sivulle eikä luo uutta</w:t>
+      </w:r>
+    </w:p>
+    <w:p>
+      <w:r>
+        <w:t>-</w:t>
+      </w:r>
+      <w:proofErr w:type="spellStart"/>
+      <w:r>
+        <w:t>Manage</w:t>
+      </w:r>
+      <w:proofErr w:type="spellEnd"/>
+      <w:r>
+        <w:t xml:space="preserve"> User ei toimi.</w:t>
+      </w:r>
+    </w:p>
+    <w:p/>
+    <w:p>
+      <w:pPr>
+        <w:pStyle w:val="Heading1"/>
+      </w:pPr>
+      <w:proofErr w:type="spellStart"/>
+      <w:r>
+        <w:t>Newsletter</w:t>
+      </w:r>
+      <w:proofErr w:type="spellEnd"/>
+    </w:p>
+    <w:p/>
+    <w:p>
+      <w:r>
+        <w:t>-menee ei</w:t>
+      </w:r>
+      <w:r>
+        <w:t xml:space="preserve"> </w:t>
+      </w:r>
+      <w:r>
+        <w:t>kirjautuneelle profiiliin mennessä</w:t>
+      </w:r>
+    </w:p>
+    <w:p/>
+    <w:p>
+      <w:pPr>
+        <w:pStyle w:val="Heading1"/>
+      </w:pPr>
+      <w:r>
+        <w:t>Yleistä Bugia</w:t>
+      </w:r>
+    </w:p>
+    <w:p/>
+    <w:p>
+      <w:r>
+        <w:t>-kaatuilee</w:t>
+      </w:r>
+    </w:p>
+    <w:p>
+      <w:r>
+        <w:t>- koodissa kaiken näköistä turhaa paskaa, kuten poistettuja nappeja, ja SQL paskaa</w:t>
+      </w:r>
+    </w:p>
+    <w:p/>
+    <w:p/>
+    <w:p/>
     <w:sectPr>
       <w:pgSz w:w="11906" w:h="16838"/>
       <w:pgMar w:top="1417" w:right="1134" w:bottom="1417" w:left="1134" w:header="708" w:footer="708" w:gutter="0"/>

</xml_diff>

<commit_message>
bugi lista ajan tasalle
</commit_message>
<xml_diff>
--- a/Peliverkkokauppa/Assets/MIKÄ EI TOIMI.docx
+++ b/Peliverkkokauppa/Assets/MIKÄ EI TOIMI.docx
@@ -23,100 +23,13 @@
           <w:lang w:val="en-US"/>
         </w:rPr>
       </w:pPr>
-      <w:r>
+    </w:p>
+    <w:p>
+      <w:pPr>
         <w:rPr>
           <w:lang w:val="en-US"/>
         </w:rPr>
-        <w:t>Browse Games</w:t>
-      </w:r>
-    </w:p>
-    <w:p>
-      <w:pPr>
-        <w:rPr>
-          <w:lang w:val="en-US"/>
-        </w:rPr>
-      </w:pPr>
-    </w:p>
-    <w:p>
-      <w:pPr>
-        <w:rPr>
-          <w:strike/>
-          <w:lang w:val="en-US"/>
-        </w:rPr>
-      </w:pPr>
-      <w:r>
-        <w:rPr>
-          <w:strike/>
-          <w:lang w:val="en-US"/>
-        </w:rPr>
-        <w:t xml:space="preserve">-Point and Click </w:t>
-      </w:r>
-      <w:proofErr w:type="spellStart"/>
-      <w:r>
-        <w:rPr>
-          <w:strike/>
-          <w:lang w:val="en-US"/>
-        </w:rPr>
-        <w:t>Filteri</w:t>
-      </w:r>
-      <w:proofErr w:type="spellEnd"/>
-    </w:p>
-    <w:p>
-      <w:pPr>
-        <w:rPr>
-          <w:strike/>
-        </w:rPr>
-      </w:pPr>
-      <w:r>
-        <w:rPr>
-          <w:strike/>
-        </w:rPr>
-        <w:t xml:space="preserve">-Pelit </w:t>
-      </w:r>
-      <w:proofErr w:type="spellStart"/>
-      <w:r>
-        <w:rPr>
-          <w:strike/>
-        </w:rPr>
-        <w:t>Browse</w:t>
-      </w:r>
-      <w:proofErr w:type="spellEnd"/>
-      <w:r>
-        <w:rPr>
-          <w:strike/>
-        </w:rPr>
-        <w:t xml:space="preserve"> </w:t>
-      </w:r>
-      <w:proofErr w:type="spellStart"/>
-      <w:r>
-        <w:rPr>
-          <w:strike/>
-        </w:rPr>
-        <w:t>Games</w:t>
-      </w:r>
-      <w:proofErr w:type="spellEnd"/>
-      <w:r>
-        <w:rPr>
-          <w:strike/>
-        </w:rPr>
-        <w:t xml:space="preserve"> listassa</w:t>
-      </w:r>
-      <w:r>
-        <w:rPr>
-          <w:strike/>
-        </w:rPr>
-        <w:t xml:space="preserve"> kaatuu</w:t>
-      </w:r>
-    </w:p>
-    <w:p>
-      <w:pPr>
-        <w:rPr>
-          <w:strike/>
-        </w:rPr>
-      </w:pPr>
-      <w:r>
-        <w:t>-Pelin nimi ei näy</w:t>
-      </w:r>
+      </w:pPr>
     </w:p>
     <w:p>
       <w:pPr>
@@ -129,294 +42,94 @@
     <w:p/>
     <w:p>
       <w:r>
-        <w:t xml:space="preserve">-Näyttää </w:t>
-      </w:r>
-      <w:proofErr w:type="spellStart"/>
-      <w:r>
-        <w:t>hirveeltä</w:t>
-      </w:r>
-      <w:proofErr w:type="spellEnd"/>
-    </w:p>
-    <w:p/>
-    <w:p/>
-    <w:p>
-      <w:pPr>
-        <w:pStyle w:val="Heading1"/>
-      </w:pPr>
-      <w:proofErr w:type="spellStart"/>
-      <w:r>
-        <w:t>Create</w:t>
-      </w:r>
-      <w:proofErr w:type="spellEnd"/>
-      <w:r>
-        <w:t xml:space="preserve"> </w:t>
-      </w:r>
-      <w:proofErr w:type="spellStart"/>
-      <w:r>
-        <w:t>Account</w:t>
-      </w:r>
-      <w:proofErr w:type="spellEnd"/>
-    </w:p>
-    <w:p/>
-    <w:p>
-      <w:r>
-        <w:t xml:space="preserve">-Ei luo käyttäjää </w:t>
-      </w:r>
-      <w:proofErr w:type="gramStart"/>
-      <w:r>
-        <w:t>=(</w:t>
-      </w:r>
-      <w:proofErr w:type="gramEnd"/>
-    </w:p>
-    <w:p>
-      <w:r>
-        <w:t>-pohja tekstit tekstinä</w:t>
-      </w:r>
-    </w:p>
-    <w:p/>
-    <w:p>
-      <w:pPr>
-        <w:pStyle w:val="Heading1"/>
-      </w:pPr>
-      <w:proofErr w:type="spellStart"/>
-      <w:r>
-        <w:t>Login</w:t>
-      </w:r>
-      <w:proofErr w:type="spellEnd"/>
-    </w:p>
-    <w:p/>
-    <w:p>
-      <w:r>
-        <w:t>-</w:t>
-      </w:r>
-      <w:proofErr w:type="spellStart"/>
-      <w:r>
-        <w:t>Entteri</w:t>
-      </w:r>
-      <w:proofErr w:type="spellEnd"/>
-      <w:r>
-        <w:t xml:space="preserve"> ei </w:t>
-      </w:r>
-      <w:r>
-        <w:t>kirjaa sisään</w:t>
-      </w:r>
-    </w:p>
-    <w:p/>
-    <w:p>
-      <w:pPr>
-        <w:pStyle w:val="Heading1"/>
-      </w:pPr>
-      <w:r>
-        <w:t>Pelisivu</w:t>
-      </w:r>
-    </w:p>
-    <w:p/>
-    <w:p>
-      <w:r>
-        <w:t>-Rating kaatuu</w:t>
-      </w:r>
-    </w:p>
-    <w:p>
-      <w:r>
-        <w:t>-</w:t>
-      </w:r>
-      <w:proofErr w:type="spellStart"/>
-      <w:r>
-        <w:t>Buy</w:t>
-      </w:r>
-      <w:proofErr w:type="spellEnd"/>
-      <w:r>
-        <w:t xml:space="preserve"> kaatuu ja näkyy jos omistetaan jo</w:t>
-      </w:r>
-    </w:p>
-    <w:p/>
-    <w:p>
-      <w:pPr>
-        <w:pStyle w:val="Heading1"/>
-      </w:pPr>
-      <w:r>
-        <w:t>Etusivu</w:t>
-      </w:r>
-    </w:p>
-    <w:p/>
-    <w:p>
-      <w:r>
-        <w:t>-</w:t>
-      </w:r>
-      <w:proofErr w:type="spellStart"/>
-      <w:r>
-        <w:t>Bottom</w:t>
-      </w:r>
-      <w:proofErr w:type="spellEnd"/>
-      <w:r>
-        <w:t xml:space="preserve"> </w:t>
-      </w:r>
-      <w:proofErr w:type="spellStart"/>
-      <w:r>
-        <w:t>scrolli</w:t>
-      </w:r>
-      <w:proofErr w:type="spellEnd"/>
-      <w:r>
-        <w:t xml:space="preserve"> toimii </w:t>
-      </w:r>
-      <w:proofErr w:type="spellStart"/>
-      <w:r>
-        <w:t>tuskasen</w:t>
-      </w:r>
-      <w:proofErr w:type="spellEnd"/>
-      <w:r>
-        <w:t xml:space="preserve"> hitaasti ja ei näytä uusia pelejä</w:t>
-      </w:r>
-    </w:p>
-    <w:p>
-      <w:pPr>
-        <w:pStyle w:val="Heading1"/>
-        <w:rPr>
-          <w:lang w:val="en-US"/>
-        </w:rPr>
-      </w:pPr>
-      <w:r>
-        <w:rPr>
-          <w:lang w:val="en-US"/>
-        </w:rPr>
-        <w:lastRenderedPageBreak/>
-        <w:t>Employee Profile</w:t>
-      </w:r>
-    </w:p>
-    <w:p>
-      <w:pPr>
-        <w:rPr>
-          <w:lang w:val="en-US"/>
-        </w:rPr>
-      </w:pPr>
-    </w:p>
-    <w:p>
-      <w:pPr>
-        <w:rPr>
-          <w:lang w:val="en-US"/>
-        </w:rPr>
-      </w:pPr>
-      <w:r>
-        <w:rPr>
-          <w:lang w:val="en-US"/>
-        </w:rPr>
-        <w:t>-</w:t>
-      </w:r>
-      <w:r>
-        <w:rPr>
-          <w:lang w:val="en-US"/>
-        </w:rPr>
-        <w:t xml:space="preserve">Create User </w:t>
-      </w:r>
-      <w:proofErr w:type="spellStart"/>
-      <w:r>
-        <w:rPr>
-          <w:lang w:val="en-US"/>
-        </w:rPr>
-        <w:t>menee</w:t>
-      </w:r>
-      <w:proofErr w:type="spellEnd"/>
-      <w:r>
-        <w:rPr>
-          <w:lang w:val="en-US"/>
-        </w:rPr>
-        <w:t xml:space="preserve"> Create Developer </w:t>
-      </w:r>
-      <w:proofErr w:type="spellStart"/>
-      <w:r>
-        <w:rPr>
-          <w:lang w:val="en-US"/>
-        </w:rPr>
-        <w:t>sivuun</w:t>
-      </w:r>
-      <w:proofErr w:type="spellEnd"/>
-    </w:p>
-    <w:p>
-      <w:r>
-        <w:t>-</w:t>
-      </w:r>
-      <w:proofErr w:type="spellStart"/>
-      <w:r>
-        <w:t>Create</w:t>
-      </w:r>
-      <w:proofErr w:type="spellEnd"/>
-      <w:r>
-        <w:t xml:space="preserve"> </w:t>
-      </w:r>
-      <w:proofErr w:type="spellStart"/>
-      <w:r>
-        <w:t>Game</w:t>
-      </w:r>
-      <w:proofErr w:type="spellEnd"/>
-      <w:r>
-        <w:t xml:space="preserve"> menee </w:t>
-      </w:r>
-      <w:r>
-        <w:t xml:space="preserve">pelin tietojen antamisen jälkeen </w:t>
-      </w:r>
-      <w:proofErr w:type="spellStart"/>
-      <w:r>
-        <w:t>debuggeriin</w:t>
-      </w:r>
-      <w:proofErr w:type="spellEnd"/>
-      <w:r>
-        <w:t>, eikä luo peliä</w:t>
+        <w:t>-Näyttää hirveeltä</w:t>
+      </w:r>
+    </w:p>
+    <w:p>
+      <w:r>
+        <w:t>-Change info ei toimi</w:t>
       </w:r>
       <w:bookmarkStart w:id="0" w:name="_GoBack"/>
       <w:bookmarkEnd w:id="0"/>
     </w:p>
-    <w:p>
-      <w:pPr>
-        <w:rPr>
-          <w:strike/>
-        </w:rPr>
-      </w:pPr>
-      <w:r>
-        <w:rPr>
-          <w:strike/>
-        </w:rPr>
+    <w:p/>
+    <w:p/>
+    <w:p>
+      <w:pPr>
+        <w:pStyle w:val="Heading1"/>
+      </w:pPr>
+      <w:r>
+        <w:t>Create Account</w:t>
+      </w:r>
+    </w:p>
+    <w:p/>
+    <w:p>
+      <w:r>
+        <w:t>-Ei luo käyttäjää =(</w:t>
+      </w:r>
+    </w:p>
+    <w:p>
+      <w:r>
+        <w:t>-pohja tekstit tekstinä</w:t>
+      </w:r>
+    </w:p>
+    <w:p/>
+    <w:p>
+      <w:pPr>
+        <w:pStyle w:val="Heading1"/>
+      </w:pPr>
+      <w:r>
+        <w:t>Login</w:t>
+      </w:r>
+    </w:p>
+    <w:p/>
+    <w:p>
+      <w:r>
+        <w:t xml:space="preserve">-Entteri ei </w:t>
+      </w:r>
+      <w:r>
+        <w:t>kirjaa sisään</w:t>
+      </w:r>
+    </w:p>
+    <w:p/>
+    <w:p>
+      <w:pPr>
+        <w:pStyle w:val="Heading1"/>
+      </w:pPr>
+      <w:r>
+        <w:t>Forgot Password</w:t>
+      </w:r>
+    </w:p>
+    <w:p/>
+    <w:p>
+      <w:r>
+        <w:t>-Ei lähetä sähköpostia</w:t>
+      </w:r>
+    </w:p>
+    <w:p/>
+    <w:p>
+      <w:pPr>
+        <w:pStyle w:val="Heading1"/>
+      </w:pPr>
+      <w:r>
+        <w:t>Pelisivu</w:t>
+      </w:r>
+    </w:p>
+    <w:p/>
+    <w:p>
+      <w:r>
+        <w:t>-Rating kaatuu</w:t>
+      </w:r>
+    </w:p>
+    <w:p>
+      <w:r>
         <w:t>-</w:t>
       </w:r>
-      <w:proofErr w:type="spellStart"/>
-      <w:r>
-        <w:rPr>
-          <w:strike/>
-        </w:rPr>
-        <w:t>Newsletter</w:t>
-      </w:r>
-      <w:proofErr w:type="spellEnd"/>
-      <w:r>
-        <w:rPr>
-          <w:strike/>
-        </w:rPr>
-        <w:t xml:space="preserve"> menee </w:t>
-      </w:r>
-      <w:proofErr w:type="spellStart"/>
-      <w:r>
-        <w:rPr>
-          <w:strike/>
-        </w:rPr>
-        <w:t>newsletter</w:t>
-      </w:r>
-      <w:proofErr w:type="spellEnd"/>
-      <w:r>
-        <w:rPr>
-          <w:strike/>
-        </w:rPr>
-        <w:t xml:space="preserve"> sivulle eikä luo uutta</w:t>
-      </w:r>
-    </w:p>
-    <w:p>
-      <w:r>
-        <w:t>-</w:t>
-      </w:r>
-      <w:proofErr w:type="spellStart"/>
-      <w:r>
-        <w:t>Manage</w:t>
-      </w:r>
-      <w:proofErr w:type="spellEnd"/>
-      <w:r>
-        <w:t xml:space="preserve"> User ei toimi.</w:t>
+      <w:r>
+        <w:t xml:space="preserve">Buy </w:t>
+      </w:r>
+      <w:r>
+        <w:t>toimii vain väliaikaisesti</w:t>
       </w:r>
     </w:p>
     <w:p/>
@@ -424,28 +137,52 @@
       <w:pPr>
         <w:pStyle w:val="Heading1"/>
       </w:pPr>
-      <w:proofErr w:type="spellStart"/>
-      <w:r>
-        <w:t>Newsletter</w:t>
-      </w:r>
-      <w:proofErr w:type="spellEnd"/>
-    </w:p>
-    <w:p/>
-    <w:p>
-      <w:r>
-        <w:t>-menee ei</w:t>
-      </w:r>
-      <w:r>
-        <w:t xml:space="preserve"> </w:t>
-      </w:r>
-      <w:r>
-        <w:t>kirjautuneelle profiiliin mennessä</w:t>
-      </w:r>
-    </w:p>
-    <w:p/>
+      <w:r>
+        <w:t>Etusivu</w:t>
+      </w:r>
+    </w:p>
+    <w:p/>
+    <w:p>
+      <w:r>
+        <w:lastRenderedPageBreak/>
+        <w:t>-Bottom scrolli toimii tuskasen hitaasti ja ei näytä uusia pelejä</w:t>
+      </w:r>
+    </w:p>
     <w:p>
       <w:pPr>
         <w:pStyle w:val="Heading1"/>
+        <w:rPr>
+          <w:rFonts w:asciiTheme="minorHAnsi" w:eastAsiaTheme="minorHAnsi" w:hAnsiTheme="minorHAnsi" w:cstheme="minorBidi"/>
+          <w:color w:val="auto"/>
+          <w:sz w:val="22"/>
+          <w:szCs w:val="22"/>
+        </w:rPr>
+      </w:pPr>
+      <w:r>
+        <w:rPr>
+          <w:lang w:val="en-US"/>
+        </w:rPr>
+        <w:t>Employee Profile</w:t>
+      </w:r>
+    </w:p>
+    <w:p/>
+    <w:p>
+      <w:r>
+        <w:t>-Manage User</w:t>
+      </w:r>
+      <w:r>
+        <w:t>s</w:t>
+      </w:r>
+      <w:r>
+        <w:t xml:space="preserve"> ei toimi.</w:t>
+      </w:r>
+    </w:p>
+    <w:p/>
+    <w:p/>
+    <w:p/>
+    <w:p>
+      <w:pPr>
+        <w:pStyle w:val="Heading1"/>
       </w:pPr>
       <w:r>
         <w:t>Yleistä Bugia</w:t>
@@ -460,6 +197,67 @@
     <w:p>
       <w:r>
         <w:t>- koodissa kaiken näköistä turhaa paskaa, kuten poistettuja nappeja, ja SQL paskaa</w:t>
+      </w:r>
+    </w:p>
+    <w:p/>
+    <w:p>
+      <w:pPr>
+        <w:pStyle w:val="Heading1"/>
+      </w:pPr>
+      <w:r>
+        <w:t>Create Game</w:t>
+      </w:r>
+    </w:p>
+    <w:p/>
+    <w:p>
+      <w:r>
+        <w:t>-Genret listassa kahesti</w:t>
+      </w:r>
+    </w:p>
+    <w:p>
+      <w:pPr>
+        <w:rPr>
+          <w:lang w:val="en-US"/>
+        </w:rPr>
+      </w:pPr>
+      <w:r>
+        <w:rPr>
+          <w:lang w:val="en-US"/>
+        </w:rPr>
+        <w:t>-add Metafiles ja Cover Image ei toimi</w:t>
+      </w:r>
+    </w:p>
+    <w:p>
+      <w:pPr>
+        <w:rPr>
+          <w:lang w:val="en-US"/>
+        </w:rPr>
+      </w:pPr>
+    </w:p>
+    <w:p>
+      <w:pPr>
+        <w:pStyle w:val="Heading1"/>
+        <w:rPr>
+          <w:lang w:val="en-US"/>
+        </w:rPr>
+      </w:pPr>
+      <w:r>
+        <w:rPr>
+          <w:lang w:val="en-US"/>
+        </w:rPr>
+        <w:t>Manage Admin Profile</w:t>
+      </w:r>
+    </w:p>
+    <w:p>
+      <w:pPr>
+        <w:rPr>
+          <w:lang w:val="en-US"/>
+        </w:rPr>
+      </w:pPr>
+    </w:p>
+    <w:p>
+      <w:r>
+        <w:t>-Cancel ja Save napit ei toimi</w:t>
       </w:r>
     </w:p>
     <w:p/>

</xml_diff>